<commit_message>
fixed typos in analysis doc
</commit_message>
<xml_diff>
--- a/Milestone 1/Class Diagrams/Elevator System Analysis Phase.docx
+++ b/Milestone 1/Class Diagrams/Elevator System Analysis Phase.docx
@@ -29,6 +29,7 @@
           <w:p>
             <w:pPr>
               <w:pStyle w:val="Heading2"/>
+              <w:outlineLvl w:val="1"/>
             </w:pPr>
             <w:r>
               <w:t>Name</w:t>
@@ -42,6 +43,7 @@
           <w:p>
             <w:pPr>
               <w:pStyle w:val="Heading2"/>
+              <w:outlineLvl w:val="1"/>
             </w:pPr>
             <w:r>
               <w:t>Category</w:t>
@@ -55,6 +57,7 @@
           <w:p>
             <w:pPr>
               <w:pStyle w:val="Heading2"/>
+              <w:outlineLvl w:val="1"/>
             </w:pPr>
             <w:r>
               <w:t>Attributes</w:t>
@@ -70,6 +73,7 @@
           <w:p>
             <w:pPr>
               <w:pStyle w:val="Heading3"/>
+              <w:outlineLvl w:val="2"/>
             </w:pPr>
             <w:r>
               <w:t>System</w:t>
@@ -105,6 +109,7 @@
           <w:p>
             <w:pPr>
               <w:pStyle w:val="Heading3"/>
+              <w:outlineLvl w:val="2"/>
             </w:pPr>
             <w:r>
               <w:t>Elevator</w:t>
@@ -182,6 +187,7 @@
           <w:p>
             <w:pPr>
               <w:pStyle w:val="Heading3"/>
+              <w:outlineLvl w:val="2"/>
             </w:pPr>
             <w:r>
               <w:t>Floor</w:t>
@@ -222,6 +228,7 @@
           <w:p>
             <w:pPr>
               <w:pStyle w:val="Heading3"/>
+              <w:outlineLvl w:val="2"/>
             </w:pPr>
             <w:r>
               <w:t>Button</w:t>
@@ -364,6 +371,8 @@
       <w:r>
         <w:t>System contains lists of the Elevator and Floor classes</w:t>
       </w:r>
+      <w:bookmarkStart w:id="0" w:name="_GoBack"/>
+      <w:bookmarkEnd w:id="0"/>
     </w:p>
     <w:p>
       <w:pPr>
@@ -397,6 +406,9 @@
       <w:r>
         <w:t>Elevator buttons &lt;boundary&gt;, and Door sensor &lt;boundary&gt;</w:t>
       </w:r>
+      <w:r>
+        <w:t>, users view corresponding Lights &lt;boundary&gt;</w:t>
+      </w:r>
     </w:p>
     <w:p>
       <w:pPr>
@@ -407,7 +419,10 @@
         </w:numPr>
       </w:pPr>
       <w:r>
-        <w:t>Button presses and floor path trigger lights &lt;boundary&gt;</w:t>
+        <w:t>Button presses and floo</w:t>
+      </w:r>
+      <w:r>
+        <w:t>r path trigger lights</w:t>
       </w:r>
     </w:p>
     <w:p>
@@ -421,8 +436,6 @@
       <w:r>
         <w:t>System acts as the logic &lt;control&gt;</w:t>
       </w:r>
-      <w:bookmarkStart w:id="0" w:name="_GoBack"/>
-      <w:bookmarkEnd w:id="0"/>
     </w:p>
     <w:sectPr>
       <w:pgSz w:w="12240" w:h="15840"/>

</xml_diff>

<commit_message>
updated class diagrams and analysis phase
</commit_message>
<xml_diff>
--- a/Milestone 1/Class Diagrams/Elevator System Analysis Phase.docx
+++ b/Milestone 1/Class Diagrams/Elevator System Analysis Phase.docx
@@ -122,7 +122,7 @@
           </w:tcPr>
           <w:p>
             <w:r>
-              <w:t>Control</w:t>
+              <w:t>Boundary</w:t>
             </w:r>
           </w:p>
         </w:tc>
@@ -347,6 +347,44 @@
               <w:t>sensorBlocked</w:t>
             </w:r>
             <w:proofErr w:type="spellEnd"/>
+          </w:p>
+        </w:tc>
+      </w:tr>
+      <w:tr>
+        <w:tc>
+          <w:tcPr>
+            <w:tcW w:w="3116" w:type="dxa"/>
+          </w:tcPr>
+          <w:p>
+            <w:pPr>
+              <w:pStyle w:val="Heading3"/>
+              <w:outlineLvl w:val="2"/>
+            </w:pPr>
+            <w:r>
+              <w:t>Brake</w:t>
+            </w:r>
+          </w:p>
+        </w:tc>
+        <w:tc>
+          <w:tcPr>
+            <w:tcW w:w="3117" w:type="dxa"/>
+          </w:tcPr>
+          <w:p>
+            <w:r>
+              <w:t>Boundary</w:t>
+            </w:r>
+          </w:p>
+        </w:tc>
+        <w:tc>
+          <w:tcPr>
+            <w:tcW w:w="3117" w:type="dxa"/>
+          </w:tcPr>
+          <w:p>
+            <w:r>
+              <w:t>isTriggered</w:t>
+            </w:r>
+            <w:bookmarkStart w:id="0" w:name="_GoBack"/>
+            <w:bookmarkEnd w:id="0"/>
           </w:p>
         </w:tc>
       </w:tr>
@@ -371,8 +409,6 @@
       <w:r>
         <w:t>System contains lists of the Elevator and Floor classes</w:t>
       </w:r>
-      <w:bookmarkStart w:id="0" w:name="_GoBack"/>
-      <w:bookmarkEnd w:id="0"/>
     </w:p>
     <w:p>
       <w:pPr>

</xml_diff>